<commit_message>
Major Update v2.7: AION-Sigma Integration & Intelligent Summarization
Changes:
- Implemented SH_CharonBridge for Sigma rule conversion.
- Upgraded SH_ThemisLoader to v2.3 with Multi-Bank loading & Tag Normalizer.
- Enhanced SH_LachesisWriter to v2.9 with Mermaid Flow consolidation & Stats summary.
- Hardened detection logic with strict score threshold (>= 80).
- Added comprehensive Sigma integration guide in docs/.
- Updated README.md with new architecture and features.
</commit_message>
<xml_diff>
--- a/Reference.docx
+++ b/Reference.docx
@@ -6,12 +6,12 @@
       <w:pPr>
         <w:pStyle w:val="19"/>
         <w:rPr>
-          <w:rFonts w:hint="eastAsia" w:ascii="BIZ UDP明朝 Medium" w:hAnsi="BIZ UDP明朝 Medium" w:eastAsia="BIZ UDP明朝 Medium" w:cs="BIZ UDP明朝 Medium"/>
-        </w:rPr>
-      </w:pPr>
-      <w:r>
-        <w:rPr>
-          <w:rFonts w:hint="eastAsia" w:ascii="BIZ UDP明朝 Medium" w:hAnsi="BIZ UDP明朝 Medium" w:eastAsia="BIZ UDP明朝 Medium" w:cs="BIZ UDP明朝 Medium"/>
+          <w:rFonts w:hint="eastAsia" w:asciiTheme="minorEastAsia" w:hAnsiTheme="minorEastAsia" w:eastAsiaTheme="minorEastAsia" w:cstheme="minorEastAsia"/>
+        </w:rPr>
+      </w:pPr>
+      <w:r>
+        <w:rPr>
+          <w:rFonts w:hint="eastAsia" w:asciiTheme="minorEastAsia" w:hAnsiTheme="minorEastAsia" w:eastAsiaTheme="minorEastAsia" w:cstheme="minorEastAsia"/>
         </w:rPr>
         <w:t>Title</w:t>
       </w:r>
@@ -20,12 +20,12 @@
       <w:pPr>
         <w:pStyle w:val="22"/>
         <w:rPr>
-          <w:rFonts w:hint="eastAsia" w:ascii="BIZ UDP明朝 Medium" w:hAnsi="BIZ UDP明朝 Medium" w:eastAsia="BIZ UDP明朝 Medium" w:cs="BIZ UDP明朝 Medium"/>
-        </w:rPr>
-      </w:pPr>
-      <w:r>
-        <w:rPr>
-          <w:rFonts w:hint="eastAsia" w:ascii="BIZ UDP明朝 Medium" w:hAnsi="BIZ UDP明朝 Medium" w:eastAsia="BIZ UDP明朝 Medium" w:cs="BIZ UDP明朝 Medium"/>
+          <w:rFonts w:hint="eastAsia" w:asciiTheme="minorEastAsia" w:hAnsiTheme="minorEastAsia" w:eastAsiaTheme="minorEastAsia" w:cstheme="minorEastAsia"/>
+        </w:rPr>
+      </w:pPr>
+      <w:r>
+        <w:rPr>
+          <w:rFonts w:hint="eastAsia" w:asciiTheme="minorEastAsia" w:hAnsiTheme="minorEastAsia" w:eastAsiaTheme="minorEastAsia" w:cstheme="minorEastAsia"/>
         </w:rPr>
         <w:t>Subtitle</w:t>
       </w:r>
@@ -34,12 +34,12 @@
       <w:pPr>
         <w:pStyle w:val="27"/>
         <w:rPr>
-          <w:rFonts w:hint="eastAsia" w:ascii="BIZ UDP明朝 Medium" w:hAnsi="BIZ UDP明朝 Medium" w:eastAsia="BIZ UDP明朝 Medium" w:cs="BIZ UDP明朝 Medium"/>
-        </w:rPr>
-      </w:pPr>
-      <w:r>
-        <w:rPr>
-          <w:rFonts w:hint="eastAsia" w:ascii="BIZ UDP明朝 Medium" w:hAnsi="BIZ UDP明朝 Medium" w:eastAsia="BIZ UDP明朝 Medium" w:cs="BIZ UDP明朝 Medium"/>
+          <w:rFonts w:hint="eastAsia" w:asciiTheme="minorEastAsia" w:hAnsiTheme="minorEastAsia" w:eastAsiaTheme="minorEastAsia" w:cstheme="minorEastAsia"/>
+        </w:rPr>
+      </w:pPr>
+      <w:r>
+        <w:rPr>
+          <w:rFonts w:hint="eastAsia" w:asciiTheme="minorEastAsia" w:hAnsiTheme="minorEastAsia" w:eastAsiaTheme="minorEastAsia" w:cstheme="minorEastAsia"/>
         </w:rPr>
         <w:t>Author</w:t>
       </w:r>
@@ -48,12 +48,12 @@
       <w:pPr>
         <w:pStyle w:val="20"/>
         <w:rPr>
-          <w:rFonts w:hint="eastAsia" w:ascii="BIZ UDP明朝 Medium" w:hAnsi="BIZ UDP明朝 Medium" w:eastAsia="BIZ UDP明朝 Medium" w:cs="BIZ UDP明朝 Medium"/>
-        </w:rPr>
-      </w:pPr>
-      <w:r>
-        <w:rPr>
-          <w:rFonts w:hint="eastAsia" w:ascii="BIZ UDP明朝 Medium" w:hAnsi="BIZ UDP明朝 Medium" w:eastAsia="BIZ UDP明朝 Medium" w:cs="BIZ UDP明朝 Medium"/>
+          <w:rFonts w:hint="eastAsia" w:asciiTheme="minorEastAsia" w:hAnsiTheme="minorEastAsia" w:eastAsiaTheme="minorEastAsia" w:cstheme="minorEastAsia"/>
+        </w:rPr>
+      </w:pPr>
+      <w:r>
+        <w:rPr>
+          <w:rFonts w:hint="eastAsia" w:asciiTheme="minorEastAsia" w:hAnsiTheme="minorEastAsia" w:eastAsiaTheme="minorEastAsia" w:cstheme="minorEastAsia"/>
         </w:rPr>
         <w:t>Date</w:t>
       </w:r>
@@ -62,12 +62,12 @@
       <w:pPr>
         <w:pStyle w:val="29"/>
         <w:rPr>
-          <w:rFonts w:hint="eastAsia" w:ascii="BIZ UDP明朝 Medium" w:hAnsi="BIZ UDP明朝 Medium" w:eastAsia="BIZ UDP明朝 Medium" w:cs="BIZ UDP明朝 Medium"/>
-        </w:rPr>
-      </w:pPr>
-      <w:r>
-        <w:rPr>
-          <w:rFonts w:hint="eastAsia" w:ascii="BIZ UDP明朝 Medium" w:hAnsi="BIZ UDP明朝 Medium" w:eastAsia="BIZ UDP明朝 Medium" w:cs="BIZ UDP明朝 Medium"/>
+          <w:rFonts w:hint="eastAsia" w:asciiTheme="minorEastAsia" w:hAnsiTheme="minorEastAsia" w:eastAsiaTheme="minorEastAsia" w:cstheme="minorEastAsia"/>
+        </w:rPr>
+      </w:pPr>
+      <w:r>
+        <w:rPr>
+          <w:rFonts w:hint="eastAsia" w:asciiTheme="minorEastAsia" w:hAnsiTheme="minorEastAsia" w:eastAsiaTheme="minorEastAsia" w:cstheme="minorEastAsia"/>
         </w:rPr>
         <w:t>Abstract</w:t>
       </w:r>
@@ -76,13 +76,13 @@
       <w:pPr>
         <w:pStyle w:val="2"/>
         <w:rPr>
-          <w:rFonts w:hint="eastAsia" w:ascii="BIZ UDP明朝 Medium" w:hAnsi="BIZ UDP明朝 Medium" w:eastAsia="BIZ UDP明朝 Medium" w:cs="BIZ UDP明朝 Medium"/>
+          <w:rFonts w:hint="eastAsia" w:asciiTheme="minorEastAsia" w:hAnsiTheme="minorEastAsia" w:eastAsiaTheme="minorEastAsia" w:cstheme="minorEastAsia"/>
         </w:rPr>
       </w:pPr>
       <w:bookmarkStart w:id="0" w:name="heading-1"/>
       <w:r>
         <w:rPr>
-          <w:rFonts w:hint="eastAsia" w:ascii="BIZ UDP明朝 Medium" w:hAnsi="BIZ UDP明朝 Medium" w:eastAsia="BIZ UDP明朝 Medium" w:cs="BIZ UDP明朝 Medium"/>
+          <w:rFonts w:hint="eastAsia" w:asciiTheme="minorEastAsia" w:hAnsiTheme="minorEastAsia" w:eastAsiaTheme="minorEastAsia" w:cstheme="minorEastAsia"/>
         </w:rPr>
         <w:t>Heading 1</w:t>
       </w:r>
@@ -92,29 +92,31 @@
       <w:pPr>
         <w:pStyle w:val="4"/>
         <w:rPr>
-          <w:rFonts w:hint="eastAsia" w:ascii="BIZ UDP明朝 Medium" w:hAnsi="BIZ UDP明朝 Medium" w:eastAsia="BIZ UDP明朝 Medium" w:cs="BIZ UDP明朝 Medium"/>
+          <w:rFonts w:hint="eastAsia" w:asciiTheme="minorEastAsia" w:hAnsiTheme="minorEastAsia" w:eastAsiaTheme="minorEastAsia" w:cstheme="minorEastAsia"/>
         </w:rPr>
       </w:pPr>
       <w:bookmarkStart w:id="1" w:name="heading-2"/>
       <w:r>
         <w:rPr>
-          <w:rFonts w:hint="eastAsia" w:ascii="BIZ UDP明朝 Medium" w:hAnsi="BIZ UDP明朝 Medium" w:eastAsia="BIZ UDP明朝 Medium" w:cs="BIZ UDP明朝 Medium"/>
+          <w:rFonts w:hint="eastAsia" w:asciiTheme="minorEastAsia" w:hAnsiTheme="minorEastAsia" w:eastAsiaTheme="minorEastAsia" w:cstheme="minorEastAsia"/>
         </w:rPr>
         <w:t>Heading 2</w:t>
       </w:r>
       <w:bookmarkEnd w:id="1"/>
+      <w:bookmarkStart w:id="9" w:name="_GoBack"/>
+      <w:bookmarkEnd w:id="9"/>
     </w:p>
     <w:p>
       <w:pPr>
         <w:pStyle w:val="5"/>
         <w:rPr>
-          <w:rFonts w:hint="eastAsia" w:ascii="BIZ UDP明朝 Medium" w:hAnsi="BIZ UDP明朝 Medium" w:eastAsia="BIZ UDP明朝 Medium" w:cs="BIZ UDP明朝 Medium"/>
+          <w:rFonts w:hint="eastAsia" w:asciiTheme="minorEastAsia" w:hAnsiTheme="minorEastAsia" w:eastAsiaTheme="minorEastAsia" w:cstheme="minorEastAsia"/>
         </w:rPr>
       </w:pPr>
       <w:bookmarkStart w:id="2" w:name="heading-3"/>
       <w:r>
         <w:rPr>
-          <w:rFonts w:hint="eastAsia" w:ascii="BIZ UDP明朝 Medium" w:hAnsi="BIZ UDP明朝 Medium" w:eastAsia="BIZ UDP明朝 Medium" w:cs="BIZ UDP明朝 Medium"/>
+          <w:rFonts w:hint="eastAsia" w:asciiTheme="minorEastAsia" w:hAnsiTheme="minorEastAsia" w:eastAsiaTheme="minorEastAsia" w:cstheme="minorEastAsia"/>
         </w:rPr>
         <w:t>Heading 3</w:t>
       </w:r>
@@ -124,13 +126,13 @@
       <w:pPr>
         <w:pStyle w:val="6"/>
         <w:rPr>
-          <w:rFonts w:hint="eastAsia" w:ascii="BIZ UDP明朝 Medium" w:hAnsi="BIZ UDP明朝 Medium" w:eastAsia="BIZ UDP明朝 Medium" w:cs="BIZ UDP明朝 Medium"/>
+          <w:rFonts w:hint="eastAsia" w:asciiTheme="minorEastAsia" w:hAnsiTheme="minorEastAsia" w:eastAsiaTheme="minorEastAsia" w:cstheme="minorEastAsia"/>
         </w:rPr>
       </w:pPr>
       <w:bookmarkStart w:id="3" w:name="heading-4"/>
       <w:r>
         <w:rPr>
-          <w:rFonts w:hint="eastAsia" w:ascii="BIZ UDP明朝 Medium" w:hAnsi="BIZ UDP明朝 Medium" w:eastAsia="BIZ UDP明朝 Medium" w:cs="BIZ UDP明朝 Medium"/>
+          <w:rFonts w:hint="eastAsia" w:asciiTheme="minorEastAsia" w:hAnsiTheme="minorEastAsia" w:eastAsiaTheme="minorEastAsia" w:cstheme="minorEastAsia"/>
         </w:rPr>
         <w:t>Heading 4</w:t>
       </w:r>
@@ -140,13 +142,13 @@
       <w:pPr>
         <w:pStyle w:val="7"/>
         <w:rPr>
-          <w:rFonts w:hint="eastAsia" w:ascii="BIZ UDP明朝 Medium" w:hAnsi="BIZ UDP明朝 Medium" w:eastAsia="BIZ UDP明朝 Medium" w:cs="BIZ UDP明朝 Medium"/>
+          <w:rFonts w:hint="eastAsia" w:asciiTheme="minorEastAsia" w:hAnsiTheme="minorEastAsia" w:eastAsiaTheme="minorEastAsia" w:cstheme="minorEastAsia"/>
         </w:rPr>
       </w:pPr>
       <w:bookmarkStart w:id="4" w:name="heading-5"/>
       <w:r>
         <w:rPr>
-          <w:rFonts w:hint="eastAsia" w:ascii="BIZ UDP明朝 Medium" w:hAnsi="BIZ UDP明朝 Medium" w:eastAsia="BIZ UDP明朝 Medium" w:cs="BIZ UDP明朝 Medium"/>
+          <w:rFonts w:hint="eastAsia" w:asciiTheme="minorEastAsia" w:hAnsiTheme="minorEastAsia" w:eastAsiaTheme="minorEastAsia" w:cstheme="minorEastAsia"/>
         </w:rPr>
         <w:t>Heading 5</w:t>
       </w:r>
@@ -156,13 +158,13 @@
       <w:pPr>
         <w:pStyle w:val="8"/>
         <w:rPr>
-          <w:rFonts w:hint="eastAsia" w:ascii="BIZ UDP明朝 Medium" w:hAnsi="BIZ UDP明朝 Medium" w:eastAsia="BIZ UDP明朝 Medium" w:cs="BIZ UDP明朝 Medium"/>
+          <w:rFonts w:hint="eastAsia" w:asciiTheme="minorEastAsia" w:hAnsiTheme="minorEastAsia" w:eastAsiaTheme="minorEastAsia" w:cstheme="minorEastAsia"/>
         </w:rPr>
       </w:pPr>
       <w:bookmarkStart w:id="5" w:name="heading-6"/>
       <w:r>
         <w:rPr>
-          <w:rFonts w:hint="eastAsia" w:ascii="BIZ UDP明朝 Medium" w:hAnsi="BIZ UDP明朝 Medium" w:eastAsia="BIZ UDP明朝 Medium" w:cs="BIZ UDP明朝 Medium"/>
+          <w:rFonts w:hint="eastAsia" w:asciiTheme="minorEastAsia" w:hAnsiTheme="minorEastAsia" w:eastAsiaTheme="minorEastAsia" w:cstheme="minorEastAsia"/>
         </w:rPr>
         <w:t>Heading 6</w:t>
       </w:r>
@@ -172,13 +174,13 @@
       <w:pPr>
         <w:pStyle w:val="9"/>
         <w:rPr>
-          <w:rFonts w:hint="eastAsia" w:ascii="BIZ UDP明朝 Medium" w:hAnsi="BIZ UDP明朝 Medium" w:eastAsia="BIZ UDP明朝 Medium" w:cs="BIZ UDP明朝 Medium"/>
+          <w:rFonts w:hint="eastAsia" w:asciiTheme="minorEastAsia" w:hAnsiTheme="minorEastAsia" w:eastAsiaTheme="minorEastAsia" w:cstheme="minorEastAsia"/>
         </w:rPr>
       </w:pPr>
       <w:bookmarkStart w:id="6" w:name="heading-7"/>
       <w:r>
         <w:rPr>
-          <w:rFonts w:hint="eastAsia" w:ascii="BIZ UDP明朝 Medium" w:hAnsi="BIZ UDP明朝 Medium" w:eastAsia="BIZ UDP明朝 Medium" w:cs="BIZ UDP明朝 Medium"/>
+          <w:rFonts w:hint="eastAsia" w:asciiTheme="minorEastAsia" w:hAnsiTheme="minorEastAsia" w:eastAsiaTheme="minorEastAsia" w:cstheme="minorEastAsia"/>
         </w:rPr>
         <w:t>Heading 7</w:t>
       </w:r>
@@ -188,13 +190,13 @@
       <w:pPr>
         <w:pStyle w:val="10"/>
         <w:rPr>
-          <w:rFonts w:hint="eastAsia" w:ascii="BIZ UDP明朝 Medium" w:hAnsi="BIZ UDP明朝 Medium" w:eastAsia="BIZ UDP明朝 Medium" w:cs="BIZ UDP明朝 Medium"/>
+          <w:rFonts w:hint="eastAsia" w:asciiTheme="minorEastAsia" w:hAnsiTheme="minorEastAsia" w:eastAsiaTheme="minorEastAsia" w:cstheme="minorEastAsia"/>
         </w:rPr>
       </w:pPr>
       <w:bookmarkStart w:id="7" w:name="heading-8"/>
       <w:r>
         <w:rPr>
-          <w:rFonts w:hint="eastAsia" w:ascii="BIZ UDP明朝 Medium" w:hAnsi="BIZ UDP明朝 Medium" w:eastAsia="BIZ UDP明朝 Medium" w:cs="BIZ UDP明朝 Medium"/>
+          <w:rFonts w:hint="eastAsia" w:asciiTheme="minorEastAsia" w:hAnsiTheme="minorEastAsia" w:eastAsiaTheme="minorEastAsia" w:cstheme="minorEastAsia"/>
         </w:rPr>
         <w:t>Heading 8</w:t>
       </w:r>
@@ -204,13 +206,13 @@
       <w:pPr>
         <w:pStyle w:val="11"/>
         <w:rPr>
-          <w:rFonts w:hint="eastAsia" w:ascii="BIZ UDP明朝 Medium" w:hAnsi="BIZ UDP明朝 Medium" w:eastAsia="BIZ UDP明朝 Medium" w:cs="BIZ UDP明朝 Medium"/>
+          <w:rFonts w:hint="eastAsia" w:asciiTheme="minorEastAsia" w:hAnsiTheme="minorEastAsia" w:eastAsiaTheme="minorEastAsia" w:cstheme="minorEastAsia"/>
         </w:rPr>
       </w:pPr>
       <w:bookmarkStart w:id="8" w:name="heading-9"/>
       <w:r>
         <w:rPr>
-          <w:rFonts w:hint="eastAsia" w:ascii="BIZ UDP明朝 Medium" w:hAnsi="BIZ UDP明朝 Medium" w:eastAsia="BIZ UDP明朝 Medium" w:cs="BIZ UDP明朝 Medium"/>
+          <w:rFonts w:hint="eastAsia" w:asciiTheme="minorEastAsia" w:hAnsiTheme="minorEastAsia" w:eastAsiaTheme="minorEastAsia" w:cstheme="minorEastAsia"/>
         </w:rPr>
         <w:t>Heading 9</w:t>
       </w:r>
@@ -220,12 +222,12 @@
       <w:pPr>
         <w:pStyle w:val="23"/>
         <w:rPr>
-          <w:rFonts w:hint="eastAsia" w:ascii="BIZ UDP明朝 Medium" w:hAnsi="BIZ UDP明朝 Medium" w:eastAsia="BIZ UDP明朝 Medium" w:cs="BIZ UDP明朝 Medium"/>
-        </w:rPr>
-      </w:pPr>
-      <w:r>
-        <w:rPr>
-          <w:rFonts w:hint="eastAsia" w:ascii="BIZ UDP明朝 Medium" w:hAnsi="BIZ UDP明朝 Medium" w:eastAsia="BIZ UDP明朝 Medium" w:cs="BIZ UDP明朝 Medium"/>
+          <w:rFonts w:hint="eastAsia" w:asciiTheme="minorEastAsia" w:hAnsiTheme="minorEastAsia" w:eastAsiaTheme="minorEastAsia" w:cstheme="minorEastAsia"/>
+        </w:rPr>
+      </w:pPr>
+      <w:r>
+        <w:rPr>
+          <w:rFonts w:hint="eastAsia" w:asciiTheme="minorEastAsia" w:hAnsiTheme="minorEastAsia" w:eastAsiaTheme="minorEastAsia" w:cstheme="minorEastAsia"/>
         </w:rPr>
         <w:t>First Paragraph.</w:t>
       </w:r>
@@ -234,70 +236,70 @@
       <w:pPr>
         <w:pStyle w:val="3"/>
         <w:rPr>
-          <w:rFonts w:hint="eastAsia" w:ascii="BIZ UDP明朝 Medium" w:hAnsi="BIZ UDP明朝 Medium" w:eastAsia="BIZ UDP明朝 Medium" w:cs="BIZ UDP明朝 Medium"/>
-        </w:rPr>
-      </w:pPr>
-      <w:r>
-        <w:rPr>
-          <w:rFonts w:hint="eastAsia" w:ascii="BIZ UDP明朝 Medium" w:hAnsi="BIZ UDP明朝 Medium" w:eastAsia="BIZ UDP明朝 Medium" w:cs="BIZ UDP明朝 Medium"/>
+          <w:rFonts w:hint="eastAsia" w:asciiTheme="minorEastAsia" w:hAnsiTheme="minorEastAsia" w:eastAsiaTheme="minorEastAsia" w:cstheme="minorEastAsia"/>
+        </w:rPr>
+      </w:pPr>
+      <w:r>
+        <w:rPr>
+          <w:rFonts w:hint="eastAsia" w:asciiTheme="minorEastAsia" w:hAnsiTheme="minorEastAsia" w:eastAsiaTheme="minorEastAsia" w:cstheme="minorEastAsia"/>
         </w:rPr>
         <w:t xml:space="preserve">Body Text. Body Text Char. </w:t>
       </w:r>
       <w:r>
         <w:rPr>
           <w:rStyle w:val="48"/>
-          <w:rFonts w:hint="eastAsia" w:ascii="BIZ UDP明朝 Medium" w:hAnsi="BIZ UDP明朝 Medium" w:eastAsia="BIZ UDP明朝 Medium" w:cs="BIZ UDP明朝 Medium"/>
+          <w:rFonts w:hint="eastAsia" w:asciiTheme="minorEastAsia" w:hAnsiTheme="minorEastAsia" w:eastAsiaTheme="minorEastAsia" w:cstheme="minorEastAsia"/>
         </w:rPr>
         <w:t>Verbatim Char</w:t>
       </w:r>
       <w:r>
         <w:rPr>
-          <w:rFonts w:hint="eastAsia" w:ascii="BIZ UDP明朝 Medium" w:hAnsi="BIZ UDP明朝 Medium" w:eastAsia="BIZ UDP明朝 Medium" w:cs="BIZ UDP明朝 Medium"/>
+          <w:rFonts w:hint="eastAsia" w:asciiTheme="minorEastAsia" w:hAnsiTheme="minorEastAsia" w:eastAsiaTheme="minorEastAsia" w:cstheme="minorEastAsia"/>
         </w:rPr>
         <w:t xml:space="preserve">. </w:t>
       </w:r>
       <w:r>
         <w:rPr>
-          <w:rFonts w:hint="eastAsia" w:ascii="BIZ UDP明朝 Medium" w:hAnsi="BIZ UDP明朝 Medium" w:eastAsia="BIZ UDP明朝 Medium" w:cs="BIZ UDP明朝 Medium"/>
+          <w:rFonts w:hint="eastAsia" w:asciiTheme="minorEastAsia" w:hAnsiTheme="minorEastAsia" w:eastAsiaTheme="minorEastAsia" w:cstheme="minorEastAsia"/>
         </w:rPr>
         <w:fldChar w:fldCharType="begin"/>
       </w:r>
       <w:r>
         <w:rPr>
-          <w:rFonts w:hint="eastAsia" w:ascii="BIZ UDP明朝 Medium" w:hAnsi="BIZ UDP明朝 Medium" w:eastAsia="BIZ UDP明朝 Medium" w:cs="BIZ UDP明朝 Medium"/>
+          <w:rFonts w:hint="eastAsia" w:asciiTheme="minorEastAsia" w:hAnsiTheme="minorEastAsia" w:eastAsiaTheme="minorEastAsia" w:cstheme="minorEastAsia"/>
         </w:rPr>
         <w:instrText xml:space="preserve"> HYPERLINK "http://example.com" \h </w:instrText>
       </w:r>
       <w:r>
         <w:rPr>
-          <w:rFonts w:hint="eastAsia" w:ascii="BIZ UDP明朝 Medium" w:hAnsi="BIZ UDP明朝 Medium" w:eastAsia="BIZ UDP明朝 Medium" w:cs="BIZ UDP明朝 Medium"/>
+          <w:rFonts w:hint="eastAsia" w:asciiTheme="minorEastAsia" w:hAnsiTheme="minorEastAsia" w:eastAsiaTheme="minorEastAsia" w:cstheme="minorEastAsia"/>
         </w:rPr>
         <w:fldChar w:fldCharType="separate"/>
       </w:r>
       <w:r>
         <w:rPr>
           <w:rStyle w:val="14"/>
-          <w:rFonts w:hint="eastAsia" w:ascii="BIZ UDP明朝 Medium" w:hAnsi="BIZ UDP明朝 Medium" w:eastAsia="BIZ UDP明朝 Medium" w:cs="BIZ UDP明朝 Medium"/>
+          <w:rFonts w:hint="eastAsia" w:asciiTheme="minorEastAsia" w:hAnsiTheme="minorEastAsia" w:eastAsiaTheme="minorEastAsia" w:cstheme="minorEastAsia"/>
         </w:rPr>
         <w:t>Hyperlink</w:t>
       </w:r>
       <w:r>
         <w:rPr>
           <w:rStyle w:val="14"/>
-          <w:rFonts w:hint="eastAsia" w:ascii="BIZ UDP明朝 Medium" w:hAnsi="BIZ UDP明朝 Medium" w:eastAsia="BIZ UDP明朝 Medium" w:cs="BIZ UDP明朝 Medium"/>
+          <w:rFonts w:hint="eastAsia" w:asciiTheme="minorEastAsia" w:hAnsiTheme="minorEastAsia" w:eastAsiaTheme="minorEastAsia" w:cstheme="minorEastAsia"/>
         </w:rPr>
         <w:fldChar w:fldCharType="end"/>
       </w:r>
       <w:r>
         <w:rPr>
-          <w:rFonts w:hint="eastAsia" w:ascii="BIZ UDP明朝 Medium" w:hAnsi="BIZ UDP明朝 Medium" w:eastAsia="BIZ UDP明朝 Medium" w:cs="BIZ UDP明朝 Medium"/>
+          <w:rFonts w:hint="eastAsia" w:asciiTheme="minorEastAsia" w:hAnsiTheme="minorEastAsia" w:eastAsiaTheme="minorEastAsia" w:cstheme="minorEastAsia"/>
         </w:rPr>
         <w:t>. Footnote.</w:t>
       </w:r>
       <w:r>
         <w:rPr>
           <w:rStyle w:val="16"/>
-          <w:rFonts w:hint="eastAsia" w:ascii="BIZ UDP明朝 Medium" w:hAnsi="BIZ UDP明朝 Medium" w:eastAsia="BIZ UDP明朝 Medium" w:cs="BIZ UDP明朝 Medium"/>
+          <w:rFonts w:hint="eastAsia" w:asciiTheme="minorEastAsia" w:hAnsiTheme="minorEastAsia" w:eastAsiaTheme="minorEastAsia" w:cstheme="minorEastAsia"/>
         </w:rPr>
         <w:footnoteReference w:id="0"/>
       </w:r>
@@ -306,12 +308,12 @@
       <w:pPr>
         <w:pStyle w:val="17"/>
         <w:rPr>
-          <w:rFonts w:hint="eastAsia" w:ascii="BIZ UDP明朝 Medium" w:hAnsi="BIZ UDP明朝 Medium" w:eastAsia="BIZ UDP明朝 Medium" w:cs="BIZ UDP明朝 Medium"/>
-        </w:rPr>
-      </w:pPr>
-      <w:r>
-        <w:rPr>
-          <w:rFonts w:hint="eastAsia" w:ascii="BIZ UDP明朝 Medium" w:hAnsi="BIZ UDP明朝 Medium" w:eastAsia="BIZ UDP明朝 Medium" w:cs="BIZ UDP明朝 Medium"/>
+          <w:rFonts w:hint="eastAsia" w:asciiTheme="minorEastAsia" w:hAnsiTheme="minorEastAsia" w:eastAsiaTheme="minorEastAsia" w:cstheme="minorEastAsia"/>
+        </w:rPr>
+      </w:pPr>
+      <w:r>
+        <w:rPr>
+          <w:rFonts w:hint="eastAsia" w:asciiTheme="minorEastAsia" w:hAnsiTheme="minorEastAsia" w:eastAsiaTheme="minorEastAsia" w:cstheme="minorEastAsia"/>
         </w:rPr>
         <w:t>Block Text.</w:t>
       </w:r>
@@ -320,12 +322,12 @@
       <w:pPr>
         <w:pStyle w:val="44"/>
         <w:rPr>
-          <w:rFonts w:hint="eastAsia" w:ascii="BIZ UDP明朝 Medium" w:hAnsi="BIZ UDP明朝 Medium" w:eastAsia="BIZ UDP明朝 Medium" w:cs="BIZ UDP明朝 Medium"/>
-        </w:rPr>
-      </w:pPr>
-      <w:r>
-        <w:rPr>
-          <w:rFonts w:hint="eastAsia" w:ascii="BIZ UDP明朝 Medium" w:hAnsi="BIZ UDP明朝 Medium" w:eastAsia="BIZ UDP明朝 Medium" w:cs="BIZ UDP明朝 Medium"/>
+          <w:rFonts w:hint="eastAsia" w:asciiTheme="minorEastAsia" w:hAnsiTheme="minorEastAsia" w:eastAsiaTheme="minorEastAsia" w:cstheme="minorEastAsia"/>
+        </w:rPr>
+      </w:pPr>
+      <w:r>
+        <w:rPr>
+          <w:rFonts w:hint="eastAsia" w:asciiTheme="minorEastAsia" w:hAnsiTheme="minorEastAsia" w:eastAsiaTheme="minorEastAsia" w:cstheme="minorEastAsia"/>
         </w:rPr>
         <w:t>Table caption.</w:t>
       </w:r>
@@ -345,8 +347,8 @@
         </w:tblCellMar>
       </w:tblPr>
       <w:tblGrid>
-        <w:gridCol w:w="917"/>
-        <w:gridCol w:w="917"/>
+        <w:gridCol w:w="821"/>
+        <w:gridCol w:w="821"/>
       </w:tblGrid>
       <w:tr>
         <w:tblPrEx>
@@ -369,12 +371,12 @@
               <w:pStyle w:val="24"/>
               <w:jc w:val="left"/>
               <w:rPr>
-                <w:rFonts w:hint="eastAsia" w:ascii="BIZ UDP明朝 Medium" w:hAnsi="BIZ UDP明朝 Medium" w:eastAsia="BIZ UDP明朝 Medium" w:cs="BIZ UDP明朝 Medium"/>
+                <w:rFonts w:hint="eastAsia" w:asciiTheme="minorEastAsia" w:hAnsiTheme="minorEastAsia" w:eastAsiaTheme="minorEastAsia" w:cstheme="minorEastAsia"/>
               </w:rPr>
             </w:pPr>
             <w:r>
               <w:rPr>
-                <w:rFonts w:hint="eastAsia" w:ascii="BIZ UDP明朝 Medium" w:hAnsi="BIZ UDP明朝 Medium" w:eastAsia="BIZ UDP明朝 Medium" w:cs="BIZ UDP明朝 Medium"/>
+                <w:rFonts w:hint="eastAsia" w:asciiTheme="minorEastAsia" w:hAnsiTheme="minorEastAsia" w:eastAsiaTheme="minorEastAsia" w:cstheme="minorEastAsia"/>
               </w:rPr>
               <w:t>Table</w:t>
             </w:r>
@@ -392,12 +394,12 @@
               <w:pStyle w:val="24"/>
               <w:jc w:val="left"/>
               <w:rPr>
-                <w:rFonts w:hint="eastAsia" w:ascii="BIZ UDP明朝 Medium" w:hAnsi="BIZ UDP明朝 Medium" w:eastAsia="BIZ UDP明朝 Medium" w:cs="BIZ UDP明朝 Medium"/>
+                <w:rFonts w:hint="eastAsia" w:asciiTheme="minorEastAsia" w:hAnsiTheme="minorEastAsia" w:eastAsiaTheme="minorEastAsia" w:cstheme="minorEastAsia"/>
               </w:rPr>
             </w:pPr>
             <w:r>
               <w:rPr>
-                <w:rFonts w:hint="eastAsia" w:ascii="BIZ UDP明朝 Medium" w:hAnsi="BIZ UDP明朝 Medium" w:eastAsia="BIZ UDP明朝 Medium" w:cs="BIZ UDP明朝 Medium"/>
+                <w:rFonts w:hint="eastAsia" w:asciiTheme="minorEastAsia" w:hAnsiTheme="minorEastAsia" w:eastAsiaTheme="minorEastAsia" w:cstheme="minorEastAsia"/>
               </w:rPr>
               <w:t>Table</w:t>
             </w:r>
@@ -419,12 +421,12 @@
               <w:pStyle w:val="24"/>
               <w:jc w:val="left"/>
               <w:rPr>
-                <w:rFonts w:hint="eastAsia" w:ascii="BIZ UDP明朝 Medium" w:hAnsi="BIZ UDP明朝 Medium" w:eastAsia="BIZ UDP明朝 Medium" w:cs="BIZ UDP明朝 Medium"/>
+                <w:rFonts w:hint="eastAsia" w:asciiTheme="minorEastAsia" w:hAnsiTheme="minorEastAsia" w:eastAsiaTheme="minorEastAsia" w:cstheme="minorEastAsia"/>
               </w:rPr>
             </w:pPr>
             <w:r>
               <w:rPr>
-                <w:rFonts w:hint="eastAsia" w:ascii="BIZ UDP明朝 Medium" w:hAnsi="BIZ UDP明朝 Medium" w:eastAsia="BIZ UDP明朝 Medium" w:cs="BIZ UDP明朝 Medium"/>
+                <w:rFonts w:hint="eastAsia" w:asciiTheme="minorEastAsia" w:hAnsiTheme="minorEastAsia" w:eastAsiaTheme="minorEastAsia" w:cstheme="minorEastAsia"/>
               </w:rPr>
               <w:t>1</w:t>
             </w:r>
@@ -436,12 +438,12 @@
               <w:pStyle w:val="24"/>
               <w:jc w:val="left"/>
               <w:rPr>
-                <w:rFonts w:hint="eastAsia" w:ascii="BIZ UDP明朝 Medium" w:hAnsi="BIZ UDP明朝 Medium" w:eastAsia="BIZ UDP明朝 Medium" w:cs="BIZ UDP明朝 Medium"/>
+                <w:rFonts w:hint="eastAsia" w:asciiTheme="minorEastAsia" w:hAnsiTheme="minorEastAsia" w:eastAsiaTheme="minorEastAsia" w:cstheme="minorEastAsia"/>
               </w:rPr>
             </w:pPr>
             <w:r>
               <w:rPr>
-                <w:rFonts w:hint="eastAsia" w:ascii="BIZ UDP明朝 Medium" w:hAnsi="BIZ UDP明朝 Medium" w:eastAsia="BIZ UDP明朝 Medium" w:cs="BIZ UDP明朝 Medium"/>
+                <w:rFonts w:hint="eastAsia" w:asciiTheme="minorEastAsia" w:hAnsiTheme="minorEastAsia" w:eastAsiaTheme="minorEastAsia" w:cstheme="minorEastAsia"/>
               </w:rPr>
               <w:t>2</w:t>
             </w:r>
@@ -453,12 +455,12 @@
       <w:pPr>
         <w:pStyle w:val="45"/>
         <w:rPr>
-          <w:rFonts w:hint="eastAsia" w:ascii="BIZ UDP明朝 Medium" w:hAnsi="BIZ UDP明朝 Medium" w:eastAsia="BIZ UDP明朝 Medium" w:cs="BIZ UDP明朝 Medium"/>
-        </w:rPr>
-      </w:pPr>
-      <w:r>
-        <w:rPr>
-          <w:rFonts w:hint="eastAsia" w:ascii="BIZ UDP明朝 Medium" w:hAnsi="BIZ UDP明朝 Medium" w:eastAsia="BIZ UDP明朝 Medium" w:cs="BIZ UDP明朝 Medium"/>
+          <w:rFonts w:hint="eastAsia" w:asciiTheme="minorEastAsia" w:hAnsiTheme="minorEastAsia" w:eastAsiaTheme="minorEastAsia" w:cstheme="minorEastAsia"/>
+        </w:rPr>
+      </w:pPr>
+      <w:r>
+        <w:rPr>
+          <w:rFonts w:hint="eastAsia" w:asciiTheme="minorEastAsia" w:hAnsiTheme="minorEastAsia" w:eastAsiaTheme="minorEastAsia" w:cstheme="minorEastAsia"/>
         </w:rPr>
         <w:t>Image Caption</w:t>
       </w:r>
@@ -467,12 +469,12 @@
       <w:pPr>
         <w:pStyle w:val="42"/>
         <w:rPr>
-          <w:rFonts w:hint="eastAsia" w:ascii="BIZ UDP明朝 Medium" w:hAnsi="BIZ UDP明朝 Medium" w:eastAsia="BIZ UDP明朝 Medium" w:cs="BIZ UDP明朝 Medium"/>
-        </w:rPr>
-      </w:pPr>
-      <w:r>
-        <w:rPr>
-          <w:rFonts w:hint="eastAsia" w:ascii="BIZ UDP明朝 Medium" w:hAnsi="BIZ UDP明朝 Medium" w:eastAsia="BIZ UDP明朝 Medium" w:cs="BIZ UDP明朝 Medium"/>
+          <w:rFonts w:hint="eastAsia" w:asciiTheme="minorEastAsia" w:hAnsiTheme="minorEastAsia" w:eastAsiaTheme="minorEastAsia" w:cstheme="minorEastAsia"/>
+        </w:rPr>
+      </w:pPr>
+      <w:r>
+        <w:rPr>
+          <w:rFonts w:hint="eastAsia" w:asciiTheme="minorEastAsia" w:hAnsiTheme="minorEastAsia" w:eastAsiaTheme="minorEastAsia" w:cstheme="minorEastAsia"/>
         </w:rPr>
         <w:t>DefinitionTerm</w:t>
       </w:r>
@@ -481,12 +483,12 @@
       <w:pPr>
         <w:pStyle w:val="43"/>
         <w:rPr>
-          <w:rFonts w:hint="eastAsia" w:ascii="BIZ UDP明朝 Medium" w:hAnsi="BIZ UDP明朝 Medium" w:eastAsia="BIZ UDP明朝 Medium" w:cs="BIZ UDP明朝 Medium"/>
-        </w:rPr>
-      </w:pPr>
-      <w:r>
-        <w:rPr>
-          <w:rFonts w:hint="eastAsia" w:ascii="BIZ UDP明朝 Medium" w:hAnsi="BIZ UDP明朝 Medium" w:eastAsia="BIZ UDP明朝 Medium" w:cs="BIZ UDP明朝 Medium"/>
+          <w:rFonts w:hint="eastAsia" w:asciiTheme="minorEastAsia" w:hAnsiTheme="minorEastAsia" w:eastAsiaTheme="minorEastAsia" w:cstheme="minorEastAsia"/>
+        </w:rPr>
+      </w:pPr>
+      <w:r>
+        <w:rPr>
+          <w:rFonts w:hint="eastAsia" w:asciiTheme="minorEastAsia" w:hAnsiTheme="minorEastAsia" w:eastAsiaTheme="minorEastAsia" w:cstheme="minorEastAsia"/>
         </w:rPr>
         <w:t>Definition</w:t>
       </w:r>
@@ -495,12 +497,12 @@
       <w:pPr>
         <w:pStyle w:val="42"/>
         <w:rPr>
-          <w:rFonts w:hint="eastAsia" w:ascii="BIZ UDP明朝 Medium" w:hAnsi="BIZ UDP明朝 Medium" w:eastAsia="BIZ UDP明朝 Medium" w:cs="BIZ UDP明朝 Medium"/>
-        </w:rPr>
-      </w:pPr>
-      <w:r>
-        <w:rPr>
-          <w:rFonts w:hint="eastAsia" w:ascii="BIZ UDP明朝 Medium" w:hAnsi="BIZ UDP明朝 Medium" w:eastAsia="BIZ UDP明朝 Medium" w:cs="BIZ UDP明朝 Medium"/>
+          <w:rFonts w:hint="eastAsia" w:asciiTheme="minorEastAsia" w:hAnsiTheme="minorEastAsia" w:eastAsiaTheme="minorEastAsia" w:cstheme="minorEastAsia"/>
+        </w:rPr>
+      </w:pPr>
+      <w:r>
+        <w:rPr>
+          <w:rFonts w:hint="eastAsia" w:asciiTheme="minorEastAsia" w:hAnsiTheme="minorEastAsia" w:eastAsiaTheme="minorEastAsia" w:cstheme="minorEastAsia"/>
         </w:rPr>
         <w:t>DefinitionTerm</w:t>
       </w:r>
@@ -509,12 +511,12 @@
       <w:pPr>
         <w:pStyle w:val="43"/>
         <w:rPr>
-          <w:rFonts w:hint="eastAsia" w:ascii="BIZ UDP明朝 Medium" w:hAnsi="BIZ UDP明朝 Medium" w:eastAsia="BIZ UDP明朝 Medium" w:cs="BIZ UDP明朝 Medium"/>
-        </w:rPr>
-      </w:pPr>
-      <w:r>
-        <w:rPr>
-          <w:rFonts w:hint="eastAsia" w:ascii="BIZ UDP明朝 Medium" w:hAnsi="BIZ UDP明朝 Medium" w:eastAsia="BIZ UDP明朝 Medium" w:cs="BIZ UDP明朝 Medium"/>
+          <w:rFonts w:hint="eastAsia" w:asciiTheme="minorEastAsia" w:hAnsiTheme="minorEastAsia" w:eastAsiaTheme="minorEastAsia" w:cstheme="minorEastAsia"/>
+        </w:rPr>
+      </w:pPr>
+      <w:r>
+        <w:rPr>
+          <w:rFonts w:hint="eastAsia" w:asciiTheme="minorEastAsia" w:hAnsiTheme="minorEastAsia" w:eastAsiaTheme="minorEastAsia" w:cstheme="minorEastAsia"/>
         </w:rPr>
         <w:t>Definition</w:t>
       </w:r>
@@ -565,8 +567,6 @@
       <w:r>
         <w:t>Footnote Text.</w:t>
       </w:r>
-      <w:bookmarkStart w:id="9" w:name="_GoBack"/>
-      <w:bookmarkEnd w:id="9"/>
     </w:p>
     <w:p>
       <w:pPr>
@@ -629,7 +629,7 @@
     <w:lsdException w:unhideWhenUsed="0" w:uiPriority="0" w:semiHidden="0" w:name="table of figures"/>
     <w:lsdException w:unhideWhenUsed="0" w:uiPriority="0" w:semiHidden="0" w:name="envelope address"/>
     <w:lsdException w:unhideWhenUsed="0" w:uiPriority="0" w:semiHidden="0" w:name="envelope return"/>
-    <w:lsdException w:unhideWhenUsed="0" w:uiPriority="0" w:semiHidden="0" w:name="footnote reference"/>
+    <w:lsdException w:qFormat="1" w:unhideWhenUsed="0" w:uiPriority="0" w:semiHidden="0" w:name="footnote reference"/>
     <w:lsdException w:unhideWhenUsed="0" w:uiPriority="0" w:semiHidden="0" w:name="annotation reference"/>
     <w:lsdException w:unhideWhenUsed="0" w:uiPriority="0" w:semiHidden="0" w:name="line number"/>
     <w:lsdException w:unhideWhenUsed="0" w:uiPriority="0" w:semiHidden="0" w:name="page number"/>
@@ -656,7 +656,7 @@
     <w:lsdException w:qFormat="1" w:unhideWhenUsed="0" w:uiPriority="10" w:semiHidden="0" w:name="Title"/>
     <w:lsdException w:unhideWhenUsed="0" w:uiPriority="0" w:semiHidden="0" w:name="Closing"/>
     <w:lsdException w:unhideWhenUsed="0" w:uiPriority="0" w:semiHidden="0" w:name="Signature"/>
-    <w:lsdException w:uiPriority="0" w:name="Default Paragraph Font"/>
+    <w:lsdException w:qFormat="1" w:uiPriority="0" w:name="Default Paragraph Font"/>
     <w:lsdException w:qFormat="1" w:unhideWhenUsed="0" w:uiPriority="0" w:semiHidden="0" w:name="Body Text"/>
     <w:lsdException w:unhideWhenUsed="0" w:uiPriority="0" w:semiHidden="0" w:name="Body Text Indent"/>
     <w:lsdException w:unhideWhenUsed="0" w:uiPriority="0" w:semiHidden="0" w:name="List Continue"/>
@@ -676,7 +676,7 @@
     <w:lsdException w:unhideWhenUsed="0" w:uiPriority="0" w:semiHidden="0" w:name="Body Text Indent 2"/>
     <w:lsdException w:unhideWhenUsed="0" w:uiPriority="0" w:semiHidden="0" w:name="Body Text Indent 3"/>
     <w:lsdException w:qFormat="1" w:uiPriority="9" w:semiHidden="0" w:name="Block Text"/>
-    <w:lsdException w:unhideWhenUsed="0" w:uiPriority="0" w:semiHidden="0" w:name="Hyperlink"/>
+    <w:lsdException w:qFormat="1" w:unhideWhenUsed="0" w:uiPriority="0" w:semiHidden="0" w:name="Hyperlink"/>
     <w:lsdException w:unhideWhenUsed="0" w:uiPriority="0" w:semiHidden="0" w:name="FollowedHyperlink"/>
     <w:lsdException w:unhideWhenUsed="0" w:uiPriority="0" w:semiHidden="0" w:name="Strong"/>
     <w:lsdException w:unhideWhenUsed="0" w:uiPriority="0" w:semiHidden="0" w:name="Emphasis"/>
@@ -1048,6 +1048,7 @@
     <w:name w:val="Default Paragraph Font"/>
     <w:semiHidden/>
     <w:unhideWhenUsed/>
+    <w:qFormat/>
     <w:uiPriority w:val="0"/>
   </w:style>
   <w:style w:type="table" w:default="1" w:styleId="13">
@@ -1075,6 +1076,7 @@
   <w:style w:type="character" w:styleId="14">
     <w:name w:val="Hyperlink"/>
     <w:basedOn w:val="15"/>
+    <w:qFormat/>
     <w:uiPriority w:val="0"/>
     <w:rPr>
       <w:color w:val="156082" w:themeColor="accent1"/>
@@ -1084,11 +1086,13 @@
     <w:name w:val="Body Text Char"/>
     <w:basedOn w:val="12"/>
     <w:link w:val="3"/>
+    <w:qFormat/>
     <w:uiPriority w:val="0"/>
   </w:style>
   <w:style w:type="character" w:styleId="16">
     <w:name w:val="footnote reference"/>
     <w:basedOn w:val="15"/>
+    <w:qFormat/>
     <w:uiPriority w:val="0"/>
     <w:rPr>
       <w:vertAlign w:val="superscript"/>
@@ -1193,6 +1197,7 @@
     <w:name w:val="Title Char"/>
     <w:basedOn w:val="12"/>
     <w:link w:val="19"/>
+    <w:qFormat/>
     <w:uiPriority w:val="10"/>
     <w:rPr>
       <w:rFonts w:asciiTheme="majorHAnsi" w:hAnsiTheme="majorHAnsi" w:eastAsiaTheme="majorEastAsia" w:cstheme="majorBidi"/>
@@ -1204,6 +1209,7 @@
     <w:name w:val="Subtitle Char"/>
     <w:basedOn w:val="12"/>
     <w:link w:val="22"/>
+    <w:qFormat/>
     <w:uiPriority w:val="11"/>
     <w:rPr>
       <w:rFonts w:eastAsiaTheme="majorEastAsia" w:cstheme="majorBidi"/>
@@ -1272,6 +1278,7 @@
     <w:name w:val="Heading 1 Char"/>
     <w:basedOn w:val="12"/>
     <w:link w:val="2"/>
+    <w:qFormat/>
     <w:uiPriority w:val="9"/>
     <w:rPr>
       <w:rFonts w:asciiTheme="majorHAnsi" w:hAnsiTheme="majorHAnsi" w:eastAsiaTheme="majorEastAsia" w:cstheme="majorBidi"/>
@@ -1285,6 +1292,7 @@
     <w:basedOn w:val="12"/>
     <w:link w:val="4"/>
     <w:semiHidden/>
+    <w:qFormat/>
     <w:uiPriority w:val="9"/>
     <w:rPr>
       <w:rFonts w:asciiTheme="majorHAnsi" w:hAnsiTheme="majorHAnsi" w:eastAsiaTheme="majorEastAsia" w:cstheme="majorBidi"/>
@@ -1298,6 +1306,7 @@
     <w:basedOn w:val="12"/>
     <w:link w:val="5"/>
     <w:semiHidden/>
+    <w:qFormat/>
     <w:uiPriority w:val="9"/>
     <w:rPr>
       <w:rFonts w:eastAsiaTheme="majorEastAsia" w:cstheme="majorBidi"/>
@@ -1311,6 +1320,7 @@
     <w:basedOn w:val="12"/>
     <w:link w:val="6"/>
     <w:semiHidden/>
+    <w:qFormat/>
     <w:uiPriority w:val="9"/>
     <w:rPr>
       <w:rFonts w:eastAsiaTheme="majorEastAsia" w:cstheme="majorBidi"/>
@@ -1324,6 +1334,7 @@
     <w:basedOn w:val="12"/>
     <w:link w:val="7"/>
     <w:semiHidden/>
+    <w:qFormat/>
     <w:uiPriority w:val="9"/>
     <w:rPr>
       <w:rFonts w:eastAsiaTheme="majorEastAsia" w:cstheme="majorBidi"/>
@@ -1335,6 +1346,7 @@
     <w:basedOn w:val="12"/>
     <w:link w:val="8"/>
     <w:semiHidden/>
+    <w:qFormat/>
     <w:uiPriority w:val="9"/>
     <w:rPr>
       <w:rFonts w:eastAsiaTheme="majorEastAsia" w:cstheme="majorBidi"/>
@@ -1348,6 +1360,7 @@
     <w:basedOn w:val="12"/>
     <w:link w:val="9"/>
     <w:semiHidden/>
+    <w:qFormat/>
     <w:uiPriority w:val="9"/>
     <w:rPr>
       <w:rFonts w:eastAsiaTheme="majorEastAsia" w:cstheme="majorBidi"/>
@@ -1359,6 +1372,7 @@
     <w:basedOn w:val="12"/>
     <w:link w:val="10"/>
     <w:semiHidden/>
+    <w:qFormat/>
     <w:uiPriority w:val="9"/>
     <w:rPr>
       <w:rFonts w:eastAsiaTheme="majorEastAsia" w:cstheme="majorBidi"/>
@@ -1372,6 +1386,7 @@
     <w:basedOn w:val="12"/>
     <w:link w:val="11"/>
     <w:semiHidden/>
+    <w:qFormat/>
     <w:uiPriority w:val="9"/>
     <w:rPr>
       <w:rFonts w:eastAsiaTheme="majorEastAsia" w:cstheme="majorBidi"/>
@@ -1417,6 +1432,7 @@
     <w:name w:val="Definition Term"/>
     <w:basedOn w:val="1"/>
     <w:next w:val="43"/>
+    <w:qFormat/>
     <w:uiPriority w:val="0"/>
     <w:pPr>
       <w:keepNext/>
@@ -1430,11 +1446,13 @@
   <w:style w:type="paragraph" w:customStyle="1" w:styleId="43">
     <w:name w:val="Definition"/>
     <w:basedOn w:val="1"/>
+    <w:qFormat/>
     <w:uiPriority w:val="0"/>
   </w:style>
   <w:style w:type="paragraph" w:customStyle="1" w:styleId="44">
     <w:name w:val="Table Caption"/>
     <w:basedOn w:val="18"/>
+    <w:qFormat/>
     <w:uiPriority w:val="0"/>
     <w:pPr>
       <w:keepNext/>
@@ -1443,16 +1461,19 @@
   <w:style w:type="paragraph" w:customStyle="1" w:styleId="45">
     <w:name w:val="Image Caption"/>
     <w:basedOn w:val="18"/>
+    <w:qFormat/>
     <w:uiPriority w:val="0"/>
   </w:style>
   <w:style w:type="paragraph" w:customStyle="1" w:styleId="46">
     <w:name w:val="Figure"/>
     <w:basedOn w:val="1"/>
+    <w:qFormat/>
     <w:uiPriority w:val="0"/>
   </w:style>
   <w:style w:type="paragraph" w:customStyle="1" w:styleId="47">
     <w:name w:val="Captioned Figure"/>
     <w:basedOn w:val="46"/>
+    <w:qFormat/>
     <w:uiPriority w:val="0"/>
     <w:pPr>
       <w:keepNext/>
@@ -1461,6 +1482,7 @@
   <w:style w:type="character" w:customStyle="1" w:styleId="48">
     <w:name w:val="Verbatim Char"/>
     <w:basedOn w:val="15"/>
+    <w:qFormat/>
     <w:uiPriority w:val="0"/>
     <w:rPr>
       <w:rFonts w:ascii="Consolas" w:hAnsi="Consolas"/>
@@ -1470,6 +1492,7 @@
   <w:style w:type="character" w:customStyle="1" w:styleId="49">
     <w:name w:val="Section Number"/>
     <w:basedOn w:val="15"/>
+    <w:qFormat/>
     <w:uiPriority w:val="0"/>
   </w:style>
   <w:style w:type="paragraph" w:customStyle="1" w:styleId="50">

</xml_diff>